<commit_message>
Commented on the part of the M&M
</commit_message>
<xml_diff>
--- a/Drafts/Thesis Draft 1.docx
+++ b/Drafts/Thesis Draft 1.docx
@@ -83,18 +83,18 @@
         </w:rPr>
         <w:t xml:space="preserve">. </w:t>
       </w:r>
+      <w:commentRangeStart w:id="1"/>
+      <w:r>
+        <w:rPr>
+          <w:color w:val="000000"/>
+        </w:rPr>
+        <w:t xml:space="preserve">Since type 2 diabetes (T2D) is responsible for 90-95% of all diabetes </w:t>
+      </w:r>
       <w:commentRangeStart w:id="2"/>
       <w:r>
         <w:rPr>
           <w:color w:val="000000"/>
         </w:rPr>
-        <w:t xml:space="preserve">Since type 2 diabetes (T2D) is responsible for 90-95% of all diabetes </w:t>
-      </w:r>
-      <w:commentRangeStart w:id="3"/>
-      <w:r>
-        <w:rPr>
-          <w:color w:val="000000"/>
-        </w:rPr>
         <w:fldChar w:fldCharType="begin"/>
       </w:r>
       <w:r>
@@ -134,14 +134,14 @@
         </w:rPr>
         <w:t xml:space="preserve"> the vast majority of these cases will be type 2.</w:t>
       </w:r>
-      <w:commentRangeEnd w:id="3"/>
+      <w:commentRangeEnd w:id="2"/>
       <w:r>
         <w:rPr>
           <w:rStyle w:val="Verwijzingopmerking"/>
           <w:rFonts w:asciiTheme="minorHAnsi" w:eastAsiaTheme="minorHAnsi" w:hAnsiTheme="minorHAnsi" w:cstheme="minorBidi"/>
           <w:lang w:eastAsia="en-US"/>
         </w:rPr>
-        <w:commentReference w:id="3"/>
+        <w:commentReference w:id="2"/>
       </w:r>
       <w:r>
         <w:rPr>
@@ -149,14 +149,14 @@
         </w:rPr>
         <w:t xml:space="preserve"> In this way, T2D is considered a much more pressing public-health concern than type 1. </w:t>
       </w:r>
-      <w:commentRangeEnd w:id="2"/>
+      <w:commentRangeEnd w:id="1"/>
       <w:r>
         <w:rPr>
           <w:rStyle w:val="Verwijzingopmerking"/>
           <w:rFonts w:asciiTheme="minorHAnsi" w:eastAsiaTheme="minorHAnsi" w:hAnsiTheme="minorHAnsi" w:cstheme="minorBidi"/>
           <w:lang w:eastAsia="en-US"/>
         </w:rPr>
-        <w:commentReference w:id="2"/>
+        <w:commentReference w:id="1"/>
       </w:r>
       <w:r>
         <w:rPr>
@@ -164,21 +164,21 @@
         </w:rPr>
         <w:t xml:space="preserve">Despite this high prevalence in the population, the biological mechanism underlying its development and the physiological changes that occur as a result are not entirely understood. Nevertheless, it is generally accepted that T2D is characterized by a widespread insufficient insulin response known as </w:t>
       </w:r>
-      <w:commentRangeStart w:id="4"/>
+      <w:commentRangeStart w:id="3"/>
       <w:r>
         <w:rPr>
           <w:color w:val="000000"/>
         </w:rPr>
         <w:t>insulin resistance</w:t>
       </w:r>
-      <w:commentRangeEnd w:id="4"/>
+      <w:commentRangeEnd w:id="3"/>
       <w:r>
         <w:rPr>
           <w:rStyle w:val="Verwijzingopmerking"/>
           <w:rFonts w:asciiTheme="minorHAnsi" w:eastAsiaTheme="minorHAnsi" w:hAnsiTheme="minorHAnsi" w:cstheme="minorBidi"/>
           <w:lang w:eastAsia="en-US"/>
         </w:rPr>
-        <w:commentReference w:id="4"/>
+        <w:commentReference w:id="3"/>
       </w:r>
       <w:r>
         <w:rPr>
@@ -410,21 +410,21 @@
         </w:rPr>
         <w:t xml:space="preserve">). Despite the exact degree to which insulin resistance plays a role in the development of T2D not being entirely understood, it is certainly an important accelerating factor in T2D development. Hence, great efforts are being made in order to investigate factors influencing insulin </w:t>
       </w:r>
-      <w:commentRangeStart w:id="5"/>
+      <w:commentRangeStart w:id="4"/>
       <w:r>
         <w:rPr>
           <w:color w:val="000000"/>
         </w:rPr>
         <w:t>sensitivity</w:t>
       </w:r>
-      <w:commentRangeEnd w:id="5"/>
+      <w:commentRangeEnd w:id="4"/>
       <w:r>
         <w:rPr>
           <w:rStyle w:val="Verwijzingopmerking"/>
           <w:rFonts w:asciiTheme="minorHAnsi" w:eastAsiaTheme="minorHAnsi" w:hAnsiTheme="minorHAnsi" w:cstheme="minorBidi"/>
           <w:lang w:eastAsia="en-US"/>
         </w:rPr>
-        <w:commentReference w:id="5"/>
+        <w:commentReference w:id="4"/>
       </w:r>
       <w:r>
         <w:rPr>
@@ -503,21 +503,21 @@
         </w:rPr>
         <w:t xml:space="preserve">). In this way, the metabolome of </w:t>
       </w:r>
-      <w:commentRangeStart w:id="6"/>
+      <w:commentRangeStart w:id="5"/>
       <w:r>
         <w:rPr>
           <w:color w:val="000000"/>
         </w:rPr>
         <w:t>IR</w:t>
       </w:r>
-      <w:commentRangeEnd w:id="6"/>
+      <w:commentRangeEnd w:id="5"/>
       <w:r>
         <w:rPr>
           <w:rStyle w:val="Verwijzingopmerking"/>
           <w:rFonts w:asciiTheme="minorHAnsi" w:eastAsiaTheme="minorHAnsi" w:hAnsiTheme="minorHAnsi" w:cstheme="minorBidi"/>
           <w:lang w:eastAsia="en-US"/>
         </w:rPr>
-        <w:commentReference w:id="6"/>
+        <w:commentReference w:id="5"/>
       </w:r>
       <w:r>
         <w:rPr>
@@ -540,7 +540,7 @@
         </w:rPr>
         <w:t xml:space="preserve">). This is most likely due </w:t>
       </w:r>
-      <w:commentRangeStart w:id="7"/>
+      <w:commentRangeStart w:id="6"/>
       <w:r>
         <w:rPr>
           <w:color w:val="000000"/>
@@ -563,14 +563,14 @@
         </w:rPr>
         <w:t>). </w:t>
       </w:r>
-      <w:commentRangeEnd w:id="7"/>
+      <w:commentRangeEnd w:id="6"/>
       <w:r>
         <w:rPr>
           <w:rStyle w:val="Verwijzingopmerking"/>
           <w:rFonts w:asciiTheme="minorHAnsi" w:eastAsiaTheme="minorHAnsi" w:hAnsiTheme="minorHAnsi" w:cstheme="minorBidi"/>
           <w:lang w:eastAsia="en-US"/>
         </w:rPr>
-        <w:commentReference w:id="7"/>
+        <w:commentReference w:id="6"/>
       </w:r>
     </w:p>
     <w:p>
@@ -806,7 +806,7 @@
         <w:lastRenderedPageBreak/>
         <w:t xml:space="preserve">diabetes onset. For this reason, this study aims to investigate the differences in the microbiome, host proteome and host metabolome between insulin resistant and insulin sensitive pre diabetics. </w:t>
       </w:r>
-      <w:del w:id="8" w:author="Susan Steinbusch-Coort" w:date="2020-06-15T23:28:00Z">
+      <w:del w:id="7" w:author="Susan Steinbusch-Coort" w:date="2020-06-15T23:28:00Z">
         <w:r>
           <w:rPr>
             <w:color w:val="000000"/>
@@ -814,7 +814,7 @@
           <w:delText>The majority of</w:delText>
         </w:r>
       </w:del>
-      <w:ins w:id="9" w:author="Susan Steinbusch-Coort" w:date="2020-06-15T23:28:00Z">
+      <w:ins w:id="8" w:author="Susan Steinbusch-Coort" w:date="2020-06-15T23:28:00Z">
         <w:r>
           <w:rPr>
             <w:color w:val="000000"/>
@@ -828,31 +828,31 @@
         </w:rPr>
         <w:t xml:space="preserve"> analyses quantifying these differences will be done using </w:t>
       </w:r>
+      <w:commentRangeStart w:id="9"/>
       <w:commentRangeStart w:id="10"/>
-      <w:commentRangeStart w:id="11"/>
       <w:r>
         <w:rPr>
           <w:color w:val="000000"/>
         </w:rPr>
         <w:t>R</w:t>
       </w:r>
-      <w:commentRangeEnd w:id="10"/>
+      <w:commentRangeEnd w:id="9"/>
       <w:r>
         <w:rPr>
           <w:rStyle w:val="Verwijzingopmerking"/>
           <w:rFonts w:asciiTheme="minorHAnsi" w:eastAsiaTheme="minorHAnsi" w:hAnsiTheme="minorHAnsi" w:cstheme="minorBidi"/>
           <w:lang w:eastAsia="en-US"/>
         </w:rPr>
-        <w:commentReference w:id="10"/>
-      </w:r>
-      <w:commentRangeEnd w:id="11"/>
+        <w:commentReference w:id="9"/>
+      </w:r>
+      <w:commentRangeEnd w:id="10"/>
       <w:r>
         <w:rPr>
           <w:rStyle w:val="Verwijzingopmerking"/>
           <w:rFonts w:asciiTheme="minorHAnsi" w:eastAsiaTheme="minorHAnsi" w:hAnsiTheme="minorHAnsi" w:cstheme="minorBidi"/>
           <w:lang w:eastAsia="en-US"/>
         </w:rPr>
-        <w:commentReference w:id="11"/>
+        <w:commentReference w:id="10"/>
       </w:r>
       <w:r>
         <w:rPr>
@@ -1007,7 +1007,57 @@
           <w:szCs w:val="24"/>
           <w:lang w:eastAsia="en-GB"/>
         </w:rPr>
-        <w:t>T2DM w</w:t>
+        <w:t>T2DM</w:t>
+      </w:r>
+      <w:ins w:id="11" w:author="Susan Steinbusch-Coort" w:date="2020-06-16T11:54:00Z">
+        <w:r>
+          <w:rPr>
+            <w:rFonts w:ascii="Times New Roman" w:eastAsia="Times New Roman" w:hAnsi="Times New Roman" w:cs="Times New Roman"/>
+            <w:color w:val="000000"/>
+            <w:sz w:val="24"/>
+            <w:szCs w:val="24"/>
+            <w:lang w:eastAsia="en-GB"/>
+          </w:rPr>
+          <w:t xml:space="preserve"> (</w:t>
+        </w:r>
+        <w:commentRangeStart w:id="12"/>
+        <w:r>
+          <w:rPr>
+            <w:rFonts w:ascii="Times New Roman" w:eastAsia="Times New Roman" w:hAnsi="Times New Roman" w:cs="Times New Roman"/>
+            <w:color w:val="000000"/>
+            <w:sz w:val="24"/>
+            <w:szCs w:val="24"/>
+            <w:lang w:eastAsia="en-GB"/>
+          </w:rPr>
+          <w:t>add ref</w:t>
+        </w:r>
+        <w:commentRangeEnd w:id="12"/>
+        <w:r>
+          <w:rPr>
+            <w:rStyle w:val="Verwijzingopmerking"/>
+          </w:rPr>
+          <w:commentReference w:id="12"/>
+        </w:r>
+        <w:r>
+          <w:rPr>
+            <w:rFonts w:ascii="Times New Roman" w:eastAsia="Times New Roman" w:hAnsi="Times New Roman" w:cs="Times New Roman"/>
+            <w:color w:val="000000"/>
+            <w:sz w:val="24"/>
+            <w:szCs w:val="24"/>
+            <w:lang w:eastAsia="en-GB"/>
+          </w:rPr>
+          <w:t>)</w:t>
+        </w:r>
+      </w:ins>
+      <w:r>
+        <w:rPr>
+          <w:rFonts w:ascii="Times New Roman" w:eastAsia="Times New Roman" w:hAnsi="Times New Roman" w:cs="Times New Roman"/>
+          <w:color w:val="000000"/>
+          <w:sz w:val="24"/>
+          <w:szCs w:val="24"/>
+          <w:lang w:eastAsia="en-GB"/>
+        </w:rPr>
+        <w:t xml:space="preserve"> w</w:t>
       </w:r>
       <w:r>
         <w:rPr>
@@ -1068,7 +1118,181 @@
           <w:szCs w:val="24"/>
           <w:lang w:eastAsia="en-GB"/>
         </w:rPr>
-        <w:t xml:space="preserve">. Subject data consisted of steady-state plasma glucose (SSPG) measurements, race, age, gender, classification as either IR or IS and BMI. Subjects were classified as either IR or IS based on their SSPG measurement: a SSPG &lt; 150 mg/dl was deemed insulin-sensitive and a SSPG ≥ 150 mg/dl, insulin resistant. Samples were taken every 3 </w:t>
+        <w:t xml:space="preserve">. </w:t>
+      </w:r>
+      <w:ins w:id="13" w:author="Susan Steinbusch-Coort" w:date="2020-06-16T11:58:00Z">
+        <w:r>
+          <w:rPr>
+            <w:rFonts w:ascii="Times New Roman" w:eastAsia="Times New Roman" w:hAnsi="Times New Roman" w:cs="Times New Roman"/>
+            <w:color w:val="000000"/>
+            <w:sz w:val="24"/>
+            <w:szCs w:val="24"/>
+            <w:lang w:eastAsia="en-GB"/>
+          </w:rPr>
+          <w:t>The</w:t>
+        </w:r>
+      </w:ins>
+      <w:ins w:id="14" w:author="Susan Steinbusch-Coort" w:date="2020-06-16T12:02:00Z">
+        <w:r>
+          <w:rPr>
+            <w:rFonts w:ascii="Times New Roman" w:eastAsia="Times New Roman" w:hAnsi="Times New Roman" w:cs="Times New Roman"/>
+            <w:color w:val="000000"/>
+            <w:sz w:val="24"/>
+            <w:szCs w:val="24"/>
+            <w:lang w:eastAsia="en-GB"/>
+          </w:rPr>
+          <w:t xml:space="preserve"> complete study design </w:t>
+        </w:r>
+      </w:ins>
+      <w:ins w:id="15" w:author="Susan Steinbusch-Coort" w:date="2020-06-16T12:03:00Z">
+        <w:r>
+          <w:rPr>
+            <w:rFonts w:ascii="Times New Roman" w:eastAsia="Times New Roman" w:hAnsi="Times New Roman" w:cs="Times New Roman"/>
+            <w:color w:val="000000"/>
+            <w:sz w:val="24"/>
+            <w:szCs w:val="24"/>
+            <w:lang w:eastAsia="en-GB"/>
+          </w:rPr>
+          <w:t xml:space="preserve">of the </w:t>
+        </w:r>
+        <w:proofErr w:type="spellStart"/>
+        <w:r>
+          <w:rPr>
+            <w:rFonts w:ascii="Times New Roman" w:eastAsia="Times New Roman" w:hAnsi="Times New Roman" w:cs="Times New Roman"/>
+            <w:color w:val="000000"/>
+            <w:sz w:val="24"/>
+            <w:szCs w:val="24"/>
+            <w:lang w:eastAsia="en-GB"/>
+          </w:rPr>
+          <w:t>iHMP’s</w:t>
+        </w:r>
+        <w:proofErr w:type="spellEnd"/>
+        <w:r>
+          <w:rPr>
+            <w:rFonts w:ascii="Times New Roman" w:eastAsia="Times New Roman" w:hAnsi="Times New Roman" w:cs="Times New Roman"/>
+            <w:color w:val="000000"/>
+            <w:sz w:val="24"/>
+            <w:szCs w:val="24"/>
+            <w:lang w:eastAsia="en-GB"/>
+          </w:rPr>
+          <w:t xml:space="preserve"> T2DM project </w:t>
+        </w:r>
+      </w:ins>
+      <w:ins w:id="16" w:author="Susan Steinbusch-Coort" w:date="2020-06-16T12:02:00Z">
+        <w:r>
+          <w:rPr>
+            <w:rFonts w:ascii="Times New Roman" w:eastAsia="Times New Roman" w:hAnsi="Times New Roman" w:cs="Times New Roman"/>
+            <w:color w:val="000000"/>
+            <w:sz w:val="24"/>
+            <w:szCs w:val="24"/>
+            <w:lang w:eastAsia="en-GB"/>
+          </w:rPr>
+          <w:t>is shown</w:t>
+        </w:r>
+      </w:ins>
+      <w:ins w:id="17" w:author="Susan Steinbusch-Coort" w:date="2020-06-16T11:58:00Z">
+        <w:r>
+          <w:rPr>
+            <w:rFonts w:ascii="Times New Roman" w:eastAsia="Times New Roman" w:hAnsi="Times New Roman" w:cs="Times New Roman"/>
+            <w:color w:val="000000"/>
+            <w:sz w:val="24"/>
+            <w:szCs w:val="24"/>
+            <w:lang w:eastAsia="en-GB"/>
+          </w:rPr>
+          <w:t xml:space="preserve"> in f</w:t>
+        </w:r>
+        <w:r>
+          <w:rPr>
+            <w:rFonts w:ascii="Times New Roman" w:eastAsia="Times New Roman" w:hAnsi="Times New Roman" w:cs="Times New Roman"/>
+            <w:color w:val="000000"/>
+            <w:sz w:val="24"/>
+            <w:szCs w:val="24"/>
+            <w:lang w:eastAsia="en-GB"/>
+          </w:rPr>
+          <w:t xml:space="preserve">igure 1. </w:t>
+        </w:r>
+      </w:ins>
+      <w:r>
+        <w:rPr>
+          <w:rFonts w:ascii="Times New Roman" w:eastAsia="Times New Roman" w:hAnsi="Times New Roman" w:cs="Times New Roman"/>
+          <w:color w:val="000000"/>
+          <w:sz w:val="24"/>
+          <w:szCs w:val="24"/>
+          <w:lang w:eastAsia="en-GB"/>
+        </w:rPr>
+        <w:t>Subject data consisted of steady-state plasma glucose (</w:t>
+      </w:r>
+      <w:commentRangeStart w:id="18"/>
+      <w:r>
+        <w:rPr>
+          <w:rFonts w:ascii="Times New Roman" w:eastAsia="Times New Roman" w:hAnsi="Times New Roman" w:cs="Times New Roman"/>
+          <w:color w:val="000000"/>
+          <w:sz w:val="24"/>
+          <w:szCs w:val="24"/>
+          <w:lang w:eastAsia="en-GB"/>
+        </w:rPr>
+        <w:t>SSPG</w:t>
+      </w:r>
+      <w:commentRangeEnd w:id="18"/>
+      <w:r>
+        <w:rPr>
+          <w:rStyle w:val="Verwijzingopmerking"/>
+        </w:rPr>
+        <w:commentReference w:id="18"/>
+      </w:r>
+      <w:r>
+        <w:rPr>
+          <w:rFonts w:ascii="Times New Roman" w:eastAsia="Times New Roman" w:hAnsi="Times New Roman" w:cs="Times New Roman"/>
+          <w:color w:val="000000"/>
+          <w:sz w:val="24"/>
+          <w:szCs w:val="24"/>
+          <w:lang w:eastAsia="en-GB"/>
+        </w:rPr>
+        <w:t xml:space="preserve">) measurements, race, age, gender, classification as either IR or IS and BMI. Subjects were classified as either IR or IS based on their SSPG measurement: a SSPG &lt; 150 mg/dl was </w:t>
+      </w:r>
+      <w:del w:id="19" w:author="Susan Steinbusch-Coort" w:date="2020-06-16T11:56:00Z">
+        <w:r>
+          <w:rPr>
+            <w:rFonts w:ascii="Times New Roman" w:eastAsia="Times New Roman" w:hAnsi="Times New Roman" w:cs="Times New Roman"/>
+            <w:color w:val="000000"/>
+            <w:sz w:val="24"/>
+            <w:szCs w:val="24"/>
+            <w:lang w:eastAsia="en-GB"/>
+          </w:rPr>
+          <w:delText xml:space="preserve">deemed </w:delText>
+        </w:r>
+      </w:del>
+      <w:ins w:id="20" w:author="Susan Steinbusch-Coort" w:date="2020-06-16T11:56:00Z">
+        <w:r>
+          <w:rPr>
+            <w:rFonts w:ascii="Times New Roman" w:eastAsia="Times New Roman" w:hAnsi="Times New Roman" w:cs="Times New Roman"/>
+            <w:color w:val="000000"/>
+            <w:sz w:val="24"/>
+            <w:szCs w:val="24"/>
+            <w:lang w:eastAsia="en-GB"/>
+          </w:rPr>
+          <w:t>considered as</w:t>
+        </w:r>
+        <w:r>
+          <w:rPr>
+            <w:rFonts w:ascii="Times New Roman" w:eastAsia="Times New Roman" w:hAnsi="Times New Roman" w:cs="Times New Roman"/>
+            <w:color w:val="000000"/>
+            <w:sz w:val="24"/>
+            <w:szCs w:val="24"/>
+            <w:lang w:eastAsia="en-GB"/>
+          </w:rPr>
+          <w:t xml:space="preserve"> </w:t>
+        </w:r>
+      </w:ins>
+      <w:r>
+        <w:rPr>
+          <w:rFonts w:ascii="Times New Roman" w:eastAsia="Times New Roman" w:hAnsi="Times New Roman" w:cs="Times New Roman"/>
+          <w:color w:val="000000"/>
+          <w:sz w:val="24"/>
+          <w:szCs w:val="24"/>
+          <w:lang w:eastAsia="en-GB"/>
+        </w:rPr>
+        <w:t xml:space="preserve">insulin-sensitive and a SSPG ≥ 150 mg/dl, insulin resistant. Samples were taken every 3 </w:t>
       </w:r>
       <w:proofErr w:type="gramStart"/>
       <w:r>
@@ -1090,7 +1314,35 @@
           <w:szCs w:val="24"/>
           <w:lang w:eastAsia="en-GB"/>
         </w:rPr>
-        <w:t xml:space="preserve"> but this frequency was increased during periods of environmental/medical stress. At each visit blood, urine and </w:t>
+        <w:t xml:space="preserve"> but this frequency was increased during periods of </w:t>
+      </w:r>
+      <w:commentRangeStart w:id="21"/>
+      <w:r>
+        <w:rPr>
+          <w:rFonts w:ascii="Times New Roman" w:eastAsia="Times New Roman" w:hAnsi="Times New Roman" w:cs="Times New Roman"/>
+          <w:color w:val="000000"/>
+          <w:sz w:val="24"/>
+          <w:szCs w:val="24"/>
+          <w:lang w:eastAsia="en-GB"/>
+        </w:rPr>
+        <w:t xml:space="preserve">environmental/medical </w:t>
+      </w:r>
+      <w:commentRangeEnd w:id="21"/>
+      <w:r>
+        <w:rPr>
+          <w:rStyle w:val="Verwijzingopmerking"/>
+        </w:rPr>
+        <w:commentReference w:id="21"/>
+      </w:r>
+      <w:r>
+        <w:rPr>
+          <w:rFonts w:ascii="Times New Roman" w:eastAsia="Times New Roman" w:hAnsi="Times New Roman" w:cs="Times New Roman"/>
+          <w:color w:val="000000"/>
+          <w:sz w:val="24"/>
+          <w:szCs w:val="24"/>
+          <w:lang w:eastAsia="en-GB"/>
+        </w:rPr>
+        <w:t xml:space="preserve">stress. At each visit blood, urine and </w:t>
       </w:r>
       <w:proofErr w:type="spellStart"/>
       <w:r>
@@ -1172,8 +1424,44 @@
           <w:szCs w:val="24"/>
           <w:lang w:eastAsia="en-GB"/>
         </w:rPr>
-        <w:t xml:space="preserve"> the microbial metagenome and urine samples were solely used to investigate the host microbial metabolite abundances. (Figure 1). </w:t>
-      </w:r>
+        <w:t xml:space="preserve"> the microbial metagenome and urine samples were solely used to investigate the host microbial metabolite abundances</w:t>
+      </w:r>
+      <w:ins w:id="22" w:author="Susan Steinbusch-Coort" w:date="2020-06-16T11:58:00Z">
+        <w:r>
+          <w:rPr>
+            <w:rFonts w:ascii="Times New Roman" w:eastAsia="Times New Roman" w:hAnsi="Times New Roman" w:cs="Times New Roman"/>
+            <w:color w:val="000000"/>
+            <w:sz w:val="24"/>
+            <w:szCs w:val="24"/>
+            <w:lang w:eastAsia="en-GB"/>
+          </w:rPr>
+          <w:t xml:space="preserve">. </w:t>
+        </w:r>
+      </w:ins>
+      <w:del w:id="23" w:author="Susan Steinbusch-Coort" w:date="2020-06-16T11:57:00Z">
+        <w:r>
+          <w:rPr>
+            <w:rFonts w:ascii="Times New Roman" w:eastAsia="Times New Roman" w:hAnsi="Times New Roman" w:cs="Times New Roman"/>
+            <w:color w:val="000000"/>
+            <w:sz w:val="24"/>
+            <w:szCs w:val="24"/>
+            <w:lang w:eastAsia="en-GB"/>
+          </w:rPr>
+          <w:delText>. (</w:delText>
+        </w:r>
+      </w:del>
+      <w:del w:id="24" w:author="Susan Steinbusch-Coort" w:date="2020-06-16T11:58:00Z">
+        <w:r>
+          <w:rPr>
+            <w:rFonts w:ascii="Times New Roman" w:eastAsia="Times New Roman" w:hAnsi="Times New Roman" w:cs="Times New Roman"/>
+            <w:color w:val="000000"/>
+            <w:sz w:val="24"/>
+            <w:szCs w:val="24"/>
+            <w:lang w:eastAsia="en-GB"/>
+          </w:rPr>
+          <w:delText xml:space="preserve">Figure 1). </w:delText>
+        </w:r>
+      </w:del>
       <w:r>
         <w:rPr>
           <w:rFonts w:ascii="Times New Roman" w:eastAsia="Times New Roman" w:hAnsi="Times New Roman" w:cs="Times New Roman"/>
@@ -1568,7 +1856,33 @@
           <w:szCs w:val="24"/>
           <w:lang w:eastAsia="en-GB"/>
         </w:rPr>
-        <w:t>steady-state plasma glucose. PBMC = peripheral blood monocytes. </w:t>
+        <w:t>steady-state plasma glucose</w:t>
+      </w:r>
+      <w:ins w:id="25" w:author="Susan Steinbusch-Coort" w:date="2020-06-16T12:03:00Z">
+        <w:r>
+          <w:rPr>
+            <w:rFonts w:ascii="Times New Roman" w:eastAsia="Times New Roman" w:hAnsi="Times New Roman" w:cs="Times New Roman"/>
+            <w:i/>
+            <w:iCs/>
+            <w:color w:val="000000"/>
+            <w:sz w:val="24"/>
+            <w:szCs w:val="24"/>
+            <w:lang w:eastAsia="en-GB"/>
+          </w:rPr>
+          <w:t xml:space="preserve"> (add unit)</w:t>
+        </w:r>
+      </w:ins>
+      <w:r>
+        <w:rPr>
+          <w:rFonts w:ascii="Times New Roman" w:eastAsia="Times New Roman" w:hAnsi="Times New Roman" w:cs="Times New Roman"/>
+          <w:i/>
+          <w:iCs/>
+          <w:color w:val="000000"/>
+          <w:sz w:val="24"/>
+          <w:szCs w:val="24"/>
+          <w:lang w:eastAsia="en-GB"/>
+        </w:rPr>
+        <w:t>. PBMC = peripheral blood monocytes. </w:t>
       </w:r>
     </w:p>
     <w:p>
@@ -1651,7 +1965,41 @@
           <w:szCs w:val="24"/>
           <w:lang w:eastAsia="en-GB"/>
         </w:rPr>
-        <w:t xml:space="preserve">Only subjects whose insulin sensitivity status had been recorded were included in this study. In this way, the original sample population was filtered down to only those classified as either insulin resistant </w:t>
+        <w:t xml:space="preserve">Only subjects whose insulin sensitivity status had been recorded were included in </w:t>
+      </w:r>
+      <w:del w:id="26" w:author="Susan Steinbusch-Coort" w:date="2020-06-16T12:03:00Z">
+        <w:r>
+          <w:rPr>
+            <w:rFonts w:ascii="Times New Roman" w:eastAsia="Times New Roman" w:hAnsi="Times New Roman" w:cs="Times New Roman"/>
+            <w:color w:val="000000"/>
+            <w:sz w:val="24"/>
+            <w:szCs w:val="24"/>
+            <w:lang w:eastAsia="en-GB"/>
+          </w:rPr>
+          <w:delText xml:space="preserve">this </w:delText>
+        </w:r>
+      </w:del>
+      <w:ins w:id="27" w:author="Susan Steinbusch-Coort" w:date="2020-06-16T12:03:00Z">
+        <w:r>
+          <w:rPr>
+            <w:rFonts w:ascii="Times New Roman" w:eastAsia="Times New Roman" w:hAnsi="Times New Roman" w:cs="Times New Roman"/>
+            <w:color w:val="000000"/>
+            <w:sz w:val="24"/>
+            <w:szCs w:val="24"/>
+            <w:lang w:eastAsia="en-GB"/>
+          </w:rPr>
+          <w:t xml:space="preserve">present </w:t>
+        </w:r>
+      </w:ins>
+      <w:r>
+        <w:rPr>
+          <w:rFonts w:ascii="Times New Roman" w:eastAsia="Times New Roman" w:hAnsi="Times New Roman" w:cs="Times New Roman"/>
+          <w:color w:val="000000"/>
+          <w:sz w:val="24"/>
+          <w:szCs w:val="24"/>
+          <w:lang w:eastAsia="en-GB"/>
+        </w:rPr>
+        <w:t xml:space="preserve">study. In this way, the original sample population was filtered down to only those classified as either insulin resistant </w:t>
       </w:r>
       <w:r>
         <w:rPr>
@@ -1691,7 +2039,35 @@
           <w:szCs w:val="24"/>
           <w:lang w:eastAsia="en-GB"/>
         </w:rPr>
-        <w:t>. Furthermore, the resulting sample population was further filtered to only include subjects that were present in all 3 omics datasets downloaded from the HMP website. </w:t>
+        <w:t xml:space="preserve">. Furthermore, the resulting sample population was further filtered to only include subjects that were present in all </w:t>
+      </w:r>
+      <w:commentRangeStart w:id="28"/>
+      <w:r>
+        <w:rPr>
+          <w:rFonts w:ascii="Times New Roman" w:eastAsia="Times New Roman" w:hAnsi="Times New Roman" w:cs="Times New Roman"/>
+          <w:color w:val="000000"/>
+          <w:sz w:val="24"/>
+          <w:szCs w:val="24"/>
+          <w:lang w:eastAsia="en-GB"/>
+        </w:rPr>
+        <w:t xml:space="preserve">3 omics datasets </w:t>
+      </w:r>
+      <w:commentRangeEnd w:id="28"/>
+      <w:r>
+        <w:rPr>
+          <w:rStyle w:val="Verwijzingopmerking"/>
+        </w:rPr>
+        <w:commentReference w:id="28"/>
+      </w:r>
+      <w:r>
+        <w:rPr>
+          <w:rFonts w:ascii="Times New Roman" w:eastAsia="Times New Roman" w:hAnsi="Times New Roman" w:cs="Times New Roman"/>
+          <w:color w:val="000000"/>
+          <w:sz w:val="24"/>
+          <w:szCs w:val="24"/>
+          <w:lang w:eastAsia="en-GB"/>
+        </w:rPr>
+        <w:t>downloaded from the HMP website. </w:t>
       </w:r>
     </w:p>
     <w:p>
@@ -1707,6 +2083,7 @@
           <w:lang w:eastAsia="en-GB"/>
         </w:rPr>
       </w:pPr>
+      <w:commentRangeStart w:id="29"/>
       <w:r>
         <w:rPr>
           <w:rFonts w:ascii="Times New Roman" w:eastAsia="Times New Roman" w:hAnsi="Times New Roman" w:cs="Times New Roman"/>
@@ -1716,6 +2093,17 @@
           <w:lang w:eastAsia="en-GB"/>
         </w:rPr>
         <w:t>Proteomic and metabolomic data</w:t>
+      </w:r>
+      <w:commentRangeEnd w:id="29"/>
+      <w:r>
+        <w:rPr>
+          <w:rStyle w:val="Verwijzingopmerking"/>
+          <w:rFonts w:asciiTheme="minorHAnsi" w:eastAsiaTheme="minorHAnsi" w:hAnsiTheme="minorHAnsi" w:cstheme="minorBidi"/>
+          <w:i w:val="0"/>
+          <w:iCs w:val="0"/>
+          <w:color w:val="auto"/>
+        </w:rPr>
+        <w:commentReference w:id="29"/>
       </w:r>
     </w:p>
     <w:p>
@@ -1737,7 +2125,63 @@
           <w:szCs w:val="24"/>
           <w:lang w:eastAsia="en-GB"/>
         </w:rPr>
-        <w:t xml:space="preserve">Samples within the proteomic and metabolomic data were filtered using the subject data to only include samples from classified subjects. These samples from each subject were then averaged together per compound in order to obtain one abundance value for </w:t>
+        <w:t xml:space="preserve">Samples within the proteomic and metabolomic data were filtered using the subject data to only include samples from </w:t>
+      </w:r>
+      <w:commentRangeStart w:id="30"/>
+      <w:r>
+        <w:rPr>
+          <w:rFonts w:ascii="Times New Roman" w:eastAsia="Times New Roman" w:hAnsi="Times New Roman" w:cs="Times New Roman"/>
+          <w:color w:val="000000"/>
+          <w:sz w:val="24"/>
+          <w:szCs w:val="24"/>
+          <w:lang w:eastAsia="en-GB"/>
+        </w:rPr>
+        <w:t>classified subjects</w:t>
+      </w:r>
+      <w:commentRangeEnd w:id="30"/>
+      <w:r>
+        <w:rPr>
+          <w:rStyle w:val="Verwijzingopmerking"/>
+        </w:rPr>
+        <w:commentReference w:id="30"/>
+      </w:r>
+      <w:r>
+        <w:rPr>
+          <w:rFonts w:ascii="Times New Roman" w:eastAsia="Times New Roman" w:hAnsi="Times New Roman" w:cs="Times New Roman"/>
+          <w:color w:val="000000"/>
+          <w:sz w:val="24"/>
+          <w:szCs w:val="24"/>
+          <w:lang w:eastAsia="en-GB"/>
+        </w:rPr>
+        <w:t xml:space="preserve">. These samples from each subject were then averaged together per </w:t>
+      </w:r>
+      <w:commentRangeStart w:id="31"/>
+      <w:r>
+        <w:rPr>
+          <w:rFonts w:ascii="Times New Roman" w:eastAsia="Times New Roman" w:hAnsi="Times New Roman" w:cs="Times New Roman"/>
+          <w:color w:val="000000"/>
+          <w:sz w:val="24"/>
+          <w:szCs w:val="24"/>
+          <w:lang w:eastAsia="en-GB"/>
+        </w:rPr>
+        <w:t>compound</w:t>
+      </w:r>
+      <w:commentRangeEnd w:id="31"/>
+      <w:r>
+        <w:rPr>
+          <w:rStyle w:val="Verwijzingopmerking"/>
+        </w:rPr>
+        <w:commentReference w:id="31"/>
+      </w:r>
+      <w:r>
+        <w:rPr>
+          <w:rFonts w:ascii="Times New Roman" w:eastAsia="Times New Roman" w:hAnsi="Times New Roman" w:cs="Times New Roman"/>
+          <w:color w:val="000000"/>
+          <w:sz w:val="24"/>
+          <w:szCs w:val="24"/>
+          <w:lang w:eastAsia="en-GB"/>
+        </w:rPr>
+        <w:t xml:space="preserve"> in order to obtain one abundance value for </w:t>
       </w:r>
       <w:r>
         <w:rPr>
@@ -1779,7 +2223,75 @@
           <w:lang w:eastAsia="en-GB"/>
         </w:rPr>
         <w:lastRenderedPageBreak/>
-        <w:t xml:space="preserve">The metabolomic data was further filtered to only contain metabolites for whom an HMDB </w:t>
+        <w:t xml:space="preserve">The metabolomic data was further filtered to only contain metabolites </w:t>
+      </w:r>
+      <w:del w:id="32" w:author="Susan Steinbusch-Coort" w:date="2020-06-16T12:09:00Z">
+        <w:r>
+          <w:rPr>
+            <w:rFonts w:ascii="Times New Roman" w:eastAsia="Times New Roman" w:hAnsi="Times New Roman" w:cs="Times New Roman"/>
+            <w:color w:val="000000"/>
+            <w:sz w:val="24"/>
+            <w:szCs w:val="24"/>
+            <w:lang w:eastAsia="en-GB"/>
+          </w:rPr>
+          <w:delText>for whom an</w:delText>
+        </w:r>
+      </w:del>
+      <w:ins w:id="33" w:author="Susan Steinbusch-Coort" w:date="2020-06-16T12:09:00Z">
+        <w:r>
+          <w:rPr>
+            <w:rFonts w:ascii="Times New Roman" w:eastAsia="Times New Roman" w:hAnsi="Times New Roman" w:cs="Times New Roman"/>
+            <w:color w:val="000000"/>
+            <w:sz w:val="24"/>
+            <w:szCs w:val="24"/>
+            <w:lang w:eastAsia="en-GB"/>
+          </w:rPr>
+          <w:t>annotat</w:t>
+        </w:r>
+      </w:ins>
+      <w:ins w:id="34" w:author="Susan Steinbusch-Coort" w:date="2020-06-16T12:10:00Z">
+        <w:r>
+          <w:rPr>
+            <w:rFonts w:ascii="Times New Roman" w:eastAsia="Times New Roman" w:hAnsi="Times New Roman" w:cs="Times New Roman"/>
+            <w:color w:val="000000"/>
+            <w:sz w:val="24"/>
+            <w:szCs w:val="24"/>
+            <w:lang w:eastAsia="en-GB"/>
+          </w:rPr>
+          <w:t>ed with an</w:t>
+        </w:r>
+      </w:ins>
+      <w:r>
+        <w:rPr>
+          <w:rFonts w:ascii="Times New Roman" w:eastAsia="Times New Roman" w:hAnsi="Times New Roman" w:cs="Times New Roman"/>
+          <w:color w:val="000000"/>
+          <w:sz w:val="24"/>
+          <w:szCs w:val="24"/>
+          <w:lang w:eastAsia="en-GB"/>
+        </w:rPr>
+        <w:t xml:space="preserve"> HMDB</w:t>
+      </w:r>
+      <w:ins w:id="35" w:author="Susan Steinbusch-Coort" w:date="2020-06-16T12:09:00Z">
+        <w:r>
+          <w:rPr>
+            <w:rFonts w:ascii="Times New Roman" w:eastAsia="Times New Roman" w:hAnsi="Times New Roman" w:cs="Times New Roman"/>
+            <w:color w:val="000000"/>
+            <w:sz w:val="24"/>
+            <w:szCs w:val="24"/>
+            <w:lang w:eastAsia="en-GB"/>
+          </w:rPr>
+          <w:t xml:space="preserve"> (human metabolite database)</w:t>
+        </w:r>
+      </w:ins>
+      <w:r>
+        <w:rPr>
+          <w:rFonts w:ascii="Times New Roman" w:eastAsia="Times New Roman" w:hAnsi="Times New Roman" w:cs="Times New Roman"/>
+          <w:color w:val="000000"/>
+          <w:sz w:val="24"/>
+          <w:szCs w:val="24"/>
+          <w:lang w:eastAsia="en-GB"/>
+        </w:rPr>
+        <w:t xml:space="preserve"> </w:t>
       </w:r>
       <w:r>
         <w:rPr>
@@ -1816,8 +2328,20 @@
           <w:szCs w:val="24"/>
           <w:lang w:eastAsia="en-GB"/>
         </w:rPr>
-        <w:t xml:space="preserve">identifier was specified </w:t>
-      </w:r>
+        <w:t xml:space="preserve">identifier </w:t>
+      </w:r>
+      <w:del w:id="36" w:author="Susan Steinbusch-Coort" w:date="2020-06-16T12:10:00Z">
+        <w:r>
+          <w:rPr>
+            <w:rFonts w:ascii="Times New Roman" w:eastAsia="Times New Roman" w:hAnsi="Times New Roman" w:cs="Times New Roman"/>
+            <w:color w:val="000000"/>
+            <w:sz w:val="24"/>
+            <w:szCs w:val="24"/>
+            <w:lang w:eastAsia="en-GB"/>
+          </w:rPr>
+          <w:delText xml:space="preserve">was specified </w:delText>
+        </w:r>
+      </w:del>
       <w:r>
         <w:rPr>
           <w:rFonts w:ascii="Times New Roman" w:eastAsia="Times New Roman" w:hAnsi="Times New Roman" w:cs="Times New Roman"/>
@@ -1836,7 +2360,63 @@
           <w:szCs w:val="24"/>
           <w:lang w:eastAsia="en-GB"/>
         </w:rPr>
-        <w:t xml:space="preserve"> these identifiers are needed in the follow-up analysis. The resulting dataset was normalized by variance stabilization using the </w:t>
+        <w:t xml:space="preserve"> </w:t>
+      </w:r>
+      <w:commentRangeStart w:id="37"/>
+      <w:r>
+        <w:rPr>
+          <w:rFonts w:ascii="Times New Roman" w:eastAsia="Times New Roman" w:hAnsi="Times New Roman" w:cs="Times New Roman"/>
+          <w:color w:val="000000"/>
+          <w:sz w:val="24"/>
+          <w:szCs w:val="24"/>
+          <w:lang w:eastAsia="en-GB"/>
+        </w:rPr>
+        <w:t>these identifiers are needed in the follow-up analysis</w:t>
+      </w:r>
+      <w:commentRangeEnd w:id="37"/>
+      <w:r>
+        <w:rPr>
+          <w:rStyle w:val="Verwijzingopmerking"/>
+        </w:rPr>
+        <w:commentReference w:id="37"/>
+      </w:r>
+      <w:r>
+        <w:rPr>
+          <w:rFonts w:ascii="Times New Roman" w:eastAsia="Times New Roman" w:hAnsi="Times New Roman" w:cs="Times New Roman"/>
+          <w:color w:val="000000"/>
+          <w:sz w:val="24"/>
+          <w:szCs w:val="24"/>
+          <w:lang w:eastAsia="en-GB"/>
+        </w:rPr>
+        <w:t xml:space="preserve">. The resulting dataset was </w:t>
+      </w:r>
+      <w:commentRangeStart w:id="38"/>
+      <w:r>
+        <w:rPr>
+          <w:rFonts w:ascii="Times New Roman" w:eastAsia="Times New Roman" w:hAnsi="Times New Roman" w:cs="Times New Roman"/>
+          <w:color w:val="000000"/>
+          <w:sz w:val="24"/>
+          <w:szCs w:val="24"/>
+          <w:lang w:eastAsia="en-GB"/>
+        </w:rPr>
+        <w:t xml:space="preserve">normalized by variance stabilization </w:t>
+      </w:r>
+      <w:commentRangeEnd w:id="38"/>
+      <w:r>
+        <w:rPr>
+          <w:rStyle w:val="Verwijzingopmerking"/>
+        </w:rPr>
+        <w:commentReference w:id="38"/>
+      </w:r>
+      <w:r>
+        <w:rPr>
+          <w:rFonts w:ascii="Times New Roman" w:eastAsia="Times New Roman" w:hAnsi="Times New Roman" w:cs="Times New Roman"/>
+          <w:color w:val="000000"/>
+          <w:sz w:val="24"/>
+          <w:szCs w:val="24"/>
+          <w:lang w:eastAsia="en-GB"/>
+        </w:rPr>
+        <w:t xml:space="preserve">using the </w:t>
       </w:r>
       <w:proofErr w:type="spellStart"/>
       <w:r>
@@ -2014,6 +2594,7 @@
         </w:rPr>
         <w:t xml:space="preserve">A pre-existing </w:t>
       </w:r>
+      <w:commentRangeStart w:id="39"/>
       <w:proofErr w:type="spellStart"/>
       <w:r>
         <w:rPr>
@@ -2034,7 +2615,24 @@
           <w:szCs w:val="24"/>
           <w:lang w:eastAsia="en-GB"/>
         </w:rPr>
-        <w:t xml:space="preserve">-class object included in the HMP2Data Bioconductor R package </w:t>
+        <w:t xml:space="preserve">-class </w:t>
+      </w:r>
+      <w:commentRangeEnd w:id="39"/>
+      <w:r>
+        <w:rPr>
+          <w:rStyle w:val="Verwijzingopmerking"/>
+        </w:rPr>
+        <w:commentReference w:id="39"/>
+      </w:r>
+      <w:r>
+        <w:rPr>
+          <w:rFonts w:ascii="Times New Roman" w:eastAsia="Times New Roman" w:hAnsi="Times New Roman" w:cs="Times New Roman"/>
+          <w:color w:val="000000"/>
+          <w:sz w:val="24"/>
+          <w:szCs w:val="24"/>
+          <w:lang w:eastAsia="en-GB"/>
+        </w:rPr>
+        <w:t xml:space="preserve">object included in the HMP2Data Bioconductor R package </w:t>
       </w:r>
       <w:r>
         <w:rPr>
@@ -2406,7 +3004,19 @@
           <w:szCs w:val="24"/>
           <w:lang w:eastAsia="en-GB"/>
         </w:rPr>
-        <w:t xml:space="preserve"> case the longer metagenomic sample ID was substituted in place for the shorter sample ID in the metabolomic datafile. However, some sample IDs in the metabolomic dataset correspond</w:t>
+        <w:t xml:space="preserve"> case the longer metagenomic sample ID was substituted in place for</w:t>
+      </w:r>
+      <w:bookmarkStart w:id="40" w:name="_GoBack"/>
+      <w:bookmarkEnd w:id="40"/>
+      <w:r>
+        <w:rPr>
+          <w:rFonts w:ascii="Times New Roman" w:eastAsia="Times New Roman" w:hAnsi="Times New Roman" w:cs="Times New Roman"/>
+          <w:color w:val="000000"/>
+          <w:sz w:val="24"/>
+          <w:szCs w:val="24"/>
+          <w:lang w:eastAsia="en-GB"/>
+        </w:rPr>
+        <w:t xml:space="preserve"> the shorter sample ID in the metabolomic datafile. However, some sample IDs in the metabolomic dataset correspond</w:t>
       </w:r>
       <w:r>
         <w:rPr>
@@ -29215,12 +29825,7 @@
         <w:annotationRef/>
       </w:r>
       <w:r>
-        <w:t xml:space="preserve"> W</w:t>
-      </w:r>
-      <w:bookmarkStart w:id="1" w:name="_GoBack"/>
-      <w:bookmarkEnd w:id="1"/>
-      <w:r>
-        <w:t>hat is T2D (general, prevalence ….)</w:t>
+        <w:t xml:space="preserve"> What is T2D (general, prevalence ….)</w:t>
       </w:r>
     </w:p>
     <w:p>
@@ -29328,7 +29933,7 @@
       </w:r>
     </w:p>
   </w:comment>
-  <w:comment w:id="3" w:author="Susan Steinbusch-Coort" w:date="2020-06-15T22:37:00Z" w:initials="SS">
+  <w:comment w:id="2" w:author="Susan Steinbusch-Coort" w:date="2020-06-15T22:37:00Z" w:initials="SS">
     <w:p>
       <w:pPr>
         <w:pStyle w:val="Tekstopmerking"/>
@@ -29344,7 +29949,7 @@
       </w:r>
     </w:p>
   </w:comment>
-  <w:comment w:id="2" w:author="Susan Steinbusch-Coort" w:date="2020-06-15T22:39:00Z" w:initials="SS">
+  <w:comment w:id="1" w:author="Susan Steinbusch-Coort" w:date="2020-06-15T22:39:00Z" w:initials="SS">
     <w:p>
       <w:pPr>
         <w:pStyle w:val="Tekstopmerking"/>
@@ -29360,7 +29965,7 @@
       </w:r>
     </w:p>
   </w:comment>
-  <w:comment w:id="4" w:author="Susan Steinbusch-Coort" w:date="2020-06-15T23:08:00Z" w:initials="SS">
+  <w:comment w:id="3" w:author="Susan Steinbusch-Coort" w:date="2020-06-15T23:08:00Z" w:initials="SS">
     <w:p>
       <w:pPr>
         <w:pStyle w:val="Tekstopmerking"/>
@@ -29376,7 +29981,7 @@
       </w:r>
     </w:p>
   </w:comment>
-  <w:comment w:id="5" w:author="Susan Steinbusch-Coort" w:date="2020-06-15T23:16:00Z" w:initials="SS">
+  <w:comment w:id="4" w:author="Susan Steinbusch-Coort" w:date="2020-06-15T23:16:00Z" w:initials="SS">
     <w:p>
       <w:pPr>
         <w:pStyle w:val="Tekstopmerking"/>
@@ -29392,7 +29997,7 @@
       </w:r>
     </w:p>
   </w:comment>
-  <w:comment w:id="6" w:author="Susan Steinbusch-Coort" w:date="2020-06-15T23:04:00Z" w:initials="SS">
+  <w:comment w:id="5" w:author="Susan Steinbusch-Coort" w:date="2020-06-15T23:04:00Z" w:initials="SS">
     <w:p>
       <w:pPr>
         <w:pStyle w:val="Tekstopmerking"/>
@@ -29408,7 +30013,7 @@
       </w:r>
     </w:p>
   </w:comment>
-  <w:comment w:id="7" w:author="Susan Steinbusch-Coort" w:date="2020-06-15T23:18:00Z" w:initials="SS">
+  <w:comment w:id="6" w:author="Susan Steinbusch-Coort" w:date="2020-06-15T23:18:00Z" w:initials="SS">
     <w:p>
       <w:pPr>
         <w:pStyle w:val="Tekstopmerking"/>
@@ -29424,7 +30029,7 @@
       </w:r>
     </w:p>
   </w:comment>
-  <w:comment w:id="10" w:author="Susan Steinbusch-Coort" w:date="2020-06-15T23:28:00Z" w:initials="SS">
+  <w:comment w:id="9" w:author="Susan Steinbusch-Coort" w:date="2020-06-15T23:28:00Z" w:initials="SS">
     <w:p>
       <w:pPr>
         <w:pStyle w:val="Tekstopmerking"/>
@@ -29440,7 +30045,7 @@
       </w:r>
     </w:p>
   </w:comment>
-  <w:comment w:id="11" w:author="Susan Steinbusch-Coort" w:date="2020-06-15T23:29:00Z" w:initials="SS">
+  <w:comment w:id="10" w:author="Susan Steinbusch-Coort" w:date="2020-06-15T23:29:00Z" w:initials="SS">
     <w:p>
       <w:pPr>
         <w:pStyle w:val="Tekstopmerking"/>
@@ -29450,6 +30055,203 @@
           <w:rStyle w:val="Verwijzingopmerking"/>
         </w:rPr>
         <w:annotationRef/>
+      </w:r>
+    </w:p>
+  </w:comment>
+  <w:comment w:id="12" w:author="Susan Steinbusch-Coort" w:date="2020-06-16T11:54:00Z" w:initials="SS">
+    <w:p>
+      <w:pPr>
+        <w:pStyle w:val="Tekstopmerking"/>
+      </w:pPr>
+      <w:r>
+        <w:rPr>
+          <w:rStyle w:val="Verwijzingopmerking"/>
+        </w:rPr>
+        <w:annotationRef/>
+      </w:r>
+      <w:r>
+        <w:t xml:space="preserve">Add the reference to the paper here. </w:t>
+      </w:r>
+    </w:p>
+  </w:comment>
+  <w:comment w:id="18" w:author="Susan Steinbusch-Coort" w:date="2020-06-16T11:55:00Z" w:initials="SS">
+    <w:p>
+      <w:pPr>
+        <w:pStyle w:val="Tekstopmerking"/>
+      </w:pPr>
+      <w:r>
+        <w:rPr>
+          <w:rStyle w:val="Verwijzingopmerking"/>
+        </w:rPr>
+        <w:annotationRef/>
+      </w:r>
+      <w:r>
+        <w:t>Add the unit used here</w:t>
+      </w:r>
+    </w:p>
+  </w:comment>
+  <w:comment w:id="21" w:author="Susan Steinbusch-Coort" w:date="2020-06-16T11:56:00Z" w:initials="SS">
+    <w:p>
+      <w:pPr>
+        <w:pStyle w:val="Tekstopmerking"/>
+      </w:pPr>
+      <w:r>
+        <w:rPr>
+          <w:rStyle w:val="Verwijzingopmerking"/>
+        </w:rPr>
+        <w:annotationRef/>
+      </w:r>
+      <w:r>
+        <w:t xml:space="preserve">Is there a document describing what they considered environmental and medical stress? </w:t>
+      </w:r>
+    </w:p>
+    <w:p>
+      <w:pPr>
+        <w:pStyle w:val="Tekstopmerking"/>
+      </w:pPr>
+      <w:r>
+        <w:t xml:space="preserve">I am wondering whether it is important to mention this. </w:t>
+      </w:r>
+    </w:p>
+  </w:comment>
+  <w:comment w:id="28" w:author="Susan Steinbusch-Coort" w:date="2020-06-16T12:04:00Z" w:initials="SS">
+    <w:p>
+      <w:pPr>
+        <w:pStyle w:val="Tekstopmerking"/>
+      </w:pPr>
+      <w:r>
+        <w:rPr>
+          <w:rStyle w:val="Verwijzingopmerking"/>
+        </w:rPr>
+        <w:annotationRef/>
+      </w:r>
+      <w:r>
+        <w:t xml:space="preserve">This should be clarified. You should mention that you need to from all </w:t>
+      </w:r>
+      <w:proofErr w:type="gramStart"/>
+      <w:r>
+        <w:t>subjects</w:t>
+      </w:r>
+      <w:proofErr w:type="gramEnd"/>
+      <w:r>
+        <w:t xml:space="preserve"> metagenomics, proteomics and metabolomics data. </w:t>
+      </w:r>
+    </w:p>
+  </w:comment>
+  <w:comment w:id="29" w:author="Susan Steinbusch-Coort" w:date="2020-06-16T12:11:00Z" w:initials="SS">
+    <w:p>
+      <w:pPr>
+        <w:pStyle w:val="Tekstopmerking"/>
+      </w:pPr>
+      <w:r>
+        <w:rPr>
+          <w:rStyle w:val="Verwijzingopmerking"/>
+        </w:rPr>
+        <w:annotationRef/>
+      </w:r>
+      <w:r>
+        <w:t xml:space="preserve">I would separate the proteomics and metabolomics data, so make two paragraphs.  </w:t>
+      </w:r>
+    </w:p>
+  </w:comment>
+  <w:comment w:id="30" w:author="Susan Steinbusch-Coort" w:date="2020-06-16T12:07:00Z" w:initials="SS">
+    <w:p>
+      <w:pPr>
+        <w:pStyle w:val="Tekstopmerking"/>
+      </w:pPr>
+      <w:r>
+        <w:rPr>
+          <w:rStyle w:val="Verwijzingopmerking"/>
+        </w:rPr>
+        <w:annotationRef/>
+      </w:r>
+      <w:proofErr w:type="gramStart"/>
+      <w:r>
+        <w:t>So</w:t>
+      </w:r>
+      <w:proofErr w:type="gramEnd"/>
+      <w:r>
+        <w:t xml:space="preserve"> you mean IR and IS classification, correct? You already mentioned this in the previous section. </w:t>
+      </w:r>
+    </w:p>
+  </w:comment>
+  <w:comment w:id="31" w:author="Susan Steinbusch-Coort" w:date="2020-06-16T12:08:00Z" w:initials="SS">
+    <w:p>
+      <w:pPr>
+        <w:pStyle w:val="Tekstopmerking"/>
+      </w:pPr>
+      <w:r>
+        <w:rPr>
+          <w:rStyle w:val="Verwijzingopmerking"/>
+        </w:rPr>
+        <w:annotationRef/>
+      </w:r>
+      <w:r>
+        <w:t xml:space="preserve">Same for the proteins? </w:t>
+      </w:r>
+    </w:p>
+  </w:comment>
+  <w:comment w:id="37" w:author="Susan Steinbusch-Coort" w:date="2020-06-16T12:10:00Z" w:initials="SS">
+    <w:p>
+      <w:pPr>
+        <w:pStyle w:val="Tekstopmerking"/>
+      </w:pPr>
+      <w:r>
+        <w:rPr>
+          <w:rStyle w:val="Verwijzingopmerking"/>
+        </w:rPr>
+        <w:annotationRef/>
+      </w:r>
+      <w:r>
+        <w:t xml:space="preserve">I would change this and mention that you can only use annotated metabolites for follow-up analysis. The other metabolites were not annotated, correct? </w:t>
+      </w:r>
+    </w:p>
+    <w:p>
+      <w:pPr>
+        <w:pStyle w:val="Tekstopmerking"/>
+      </w:pPr>
+    </w:p>
+    <w:p>
+      <w:pPr>
+        <w:pStyle w:val="Tekstopmerking"/>
+      </w:pPr>
+      <w:r>
+        <w:t xml:space="preserve">How are the proteins annotated? </w:t>
+      </w:r>
+    </w:p>
+  </w:comment>
+  <w:comment w:id="38" w:author="Susan Steinbusch-Coort" w:date="2020-06-16T12:12:00Z" w:initials="SS">
+    <w:p>
+      <w:pPr>
+        <w:pStyle w:val="Tekstopmerking"/>
+      </w:pPr>
+      <w:r>
+        <w:rPr>
+          <w:rStyle w:val="Verwijzingopmerking"/>
+        </w:rPr>
+        <w:annotationRef/>
+      </w:r>
+      <w:r>
+        <w:t xml:space="preserve">I am missing the stats for the proteins. </w:t>
+      </w:r>
+    </w:p>
+  </w:comment>
+  <w:comment w:id="39" w:author="Susan Steinbusch-Coort" w:date="2020-06-16T12:12:00Z" w:initials="SS">
+    <w:p>
+      <w:pPr>
+        <w:pStyle w:val="Tekstopmerking"/>
+      </w:pPr>
+      <w:r>
+        <w:rPr>
+          <w:rStyle w:val="Verwijzingopmerking"/>
+        </w:rPr>
+        <w:annotationRef/>
+      </w:r>
+      <w:r>
+        <w:t>This needs introduction.</w:t>
+      </w:r>
+      <w:r>
+        <w:t xml:space="preserve"> </w:t>
       </w:r>
     </w:p>
   </w:comment>
@@ -29467,6 +30269,16 @@
   <w15:commentEx w15:paraId="336102E4" w15:done="0"/>
   <w15:commentEx w15:paraId="25887AEC" w15:done="0"/>
   <w15:commentEx w15:paraId="73BE803A" w15:paraIdParent="25887AEC" w15:done="0"/>
+  <w15:commentEx w15:paraId="62F83BC5" w15:done="0"/>
+  <w15:commentEx w15:paraId="293ADB77" w15:done="0"/>
+  <w15:commentEx w15:paraId="1FFEF8DF" w15:done="0"/>
+  <w15:commentEx w15:paraId="13AF650E" w15:done="0"/>
+  <w15:commentEx w15:paraId="364F630B" w15:done="0"/>
+  <w15:commentEx w15:paraId="3CE4D3F8" w15:done="0"/>
+  <w15:commentEx w15:paraId="06F09710" w15:done="0"/>
+  <w15:commentEx w15:paraId="56581E38" w15:done="0"/>
+  <w15:commentEx w15:paraId="1B3F1456" w15:done="0"/>
+  <w15:commentEx w15:paraId="310D7606" w15:done="0"/>
 </w15:commentsEx>
 </file>
 
@@ -29481,6 +30293,16 @@
   <w16cid:commentId w16cid:paraId="336102E4" w16cid:durableId="22928041"/>
   <w16cid:commentId w16cid:paraId="25887AEC" w16cid:durableId="2292829D"/>
   <w16cid:commentId w16cid:paraId="73BE803A" w16cid:durableId="229282DE"/>
+  <w16cid:commentId w16cid:paraId="62F83BC5" w16cid:durableId="22933178"/>
+  <w16cid:commentId w16cid:paraId="293ADB77" w16cid:durableId="2293319B"/>
+  <w16cid:commentId w16cid:paraId="1FFEF8DF" w16cid:durableId="229331FB"/>
+  <w16cid:commentId w16cid:paraId="13AF650E" w16cid:durableId="229333C8"/>
+  <w16cid:commentId w16cid:paraId="364F630B" w16cid:durableId="22933567"/>
+  <w16cid:commentId w16cid:paraId="3CE4D3F8" w16cid:durableId="22933464"/>
+  <w16cid:commentId w16cid:paraId="06F09710" w16cid:durableId="229334BF"/>
+  <w16cid:commentId w16cid:paraId="56581E38" w16cid:durableId="2293352C"/>
+  <w16cid:commentId w16cid:paraId="1B3F1456" w16cid:durableId="2293359E"/>
+  <w16cid:commentId w16cid:paraId="310D7606" w16cid:durableId="229335C0"/>
 </w16cid:commentsIds>
 </file>
 
@@ -29931,6 +30753,7 @@
     <w:lsdException w:name="HTML Sample" w:semiHidden="1" w:unhideWhenUsed="1"/>
     <w:lsdException w:name="HTML Typewriter" w:semiHidden="1" w:unhideWhenUsed="1"/>
     <w:lsdException w:name="HTML Variable" w:semiHidden="1" w:unhideWhenUsed="1"/>
+    <w:lsdException w:name="Normal Table" w:semiHidden="1" w:unhideWhenUsed="1"/>
     <w:lsdException w:name="annotation subject" w:semiHidden="1" w:unhideWhenUsed="1"/>
     <w:lsdException w:name="No List" w:semiHidden="1" w:unhideWhenUsed="1"/>
     <w:lsdException w:name="Outline List 1" w:semiHidden="1" w:unhideWhenUsed="1"/>
@@ -29977,8 +30800,10 @@
     <w:lsdException w:name="Table Subtle 2" w:semiHidden="1" w:unhideWhenUsed="1"/>
     <w:lsdException w:name="Table Web 1" w:semiHidden="1" w:unhideWhenUsed="1"/>
     <w:lsdException w:name="Table Web 2" w:semiHidden="1" w:unhideWhenUsed="1"/>
+    <w:lsdException w:name="Table Web 3" w:semiHidden="1" w:unhideWhenUsed="1"/>
     <w:lsdException w:name="Balloon Text" w:semiHidden="1" w:unhideWhenUsed="1"/>
     <w:lsdException w:name="Table Grid" w:uiPriority="39"/>
+    <w:lsdException w:name="Table Theme" w:semiHidden="1" w:unhideWhenUsed="1"/>
     <w:lsdException w:name="Placeholder Text" w:semiHidden="1"/>
     <w:lsdException w:name="No Spacing" w:uiPriority="1" w:qFormat="1"/>
     <w:lsdException w:name="Light Shading" w:uiPriority="60"/>
@@ -31017,7 +31842,7 @@
 </file>
 
 <file path=customXml/itemProps1.xml><?xml version="1.0" encoding="utf-8"?>
-<ds:datastoreItem xmlns:ds="http://schemas.openxmlformats.org/officeDocument/2006/customXml" ds:itemID="{13A1F72F-233E-4E7D-9894-B88A7D492C55}">
+<ds:datastoreItem xmlns:ds="http://schemas.openxmlformats.org/officeDocument/2006/customXml" ds:itemID="{1A57DDE3-2DC1-4385-8E35-21BB6914955F}">
   <ds:schemaRefs>
     <ds:schemaRef ds:uri="http://schemas.openxmlformats.org/officeDocument/2006/bibliography"/>
   </ds:schemaRefs>

</xml_diff>